<commit_message>
Updated final report with formatting
</commit_message>
<xml_diff>
--- a/documentation/C11.docx
+++ b/documentation/C11.docx
@@ -10,6 +10,7 @@
           <w:docPartUnique/>
         </w:docPartObj>
       </w:sdtPr>
+      <w:sdtEndPr/>
       <w:sdtContent>
         <w:p>
           <w:r>
@@ -185,6 +186,7 @@
                                             <w:dataBinding w:prefixMappings="xmlns:ns0='http://purl.org/dc/elements/1.1/' xmlns:ns1='http://schemas.openxmlformats.org/package/2006/metadata/core-properties' " w:xpath="/ns1:coreProperties[1]/ns0:creator[1]" w:storeItemID="{6C3C8BC8-F283-45AE-878A-BAB7291924A1}"/>
                                             <w:text/>
                                           </w:sdtPr>
+                                          <w:sdtEndPr/>
                                           <w:sdtContent>
                                             <w:p>
                                               <w:pPr>
@@ -225,43 +227,9 @@
                                             </w:rPr>
                                             <w:t xml:space="preserve">Ekal Golas, </w:t>
                                           </w:r>
-                                          <w:proofErr w:type="spellStart"/>
                                           <w:r>
-                                            <w:t>Jayakarthigayan</w:t>
+                                            <w:t>Jayakarthigayan Sridharan, Ketan Joshi, Sahith Katukuri</w:t>
                                           </w:r>
-                                          <w:proofErr w:type="spellEnd"/>
-                                          <w:r>
-                                            <w:t xml:space="preserve"> </w:t>
-                                          </w:r>
-                                          <w:proofErr w:type="spellStart"/>
-                                          <w:r>
-                                            <w:t>Sridharan</w:t>
-                                          </w:r>
-                                          <w:proofErr w:type="spellEnd"/>
-                                          <w:r>
-                                            <w:t xml:space="preserve">, </w:t>
-                                          </w:r>
-                                          <w:proofErr w:type="spellStart"/>
-                                          <w:r>
-                                            <w:t>Ketan</w:t>
-                                          </w:r>
-                                          <w:proofErr w:type="spellEnd"/>
-                                          <w:r>
-                                            <w:t xml:space="preserve"> Joshi, </w:t>
-                                          </w:r>
-                                          <w:proofErr w:type="spellStart"/>
-                                          <w:r>
-                                            <w:t>Sahith</w:t>
-                                          </w:r>
-                                          <w:proofErr w:type="spellEnd"/>
-                                          <w:r>
-                                            <w:t xml:space="preserve"> </w:t>
-                                          </w:r>
-                                          <w:proofErr w:type="spellStart"/>
-                                          <w:r>
-                                            <w:t>Katukuri</w:t>
-                                          </w:r>
-                                          <w:proofErr w:type="spellEnd"/>
                                         </w:p>
                                         <w:p>
                                           <w:pPr>
@@ -287,6 +255,7 @@
                                               <w:dataBinding w:prefixMappings="xmlns:ns0='http://schemas.openxmlformats.org/officeDocument/2006/extended-properties' " w:xpath="/ns0:Properties[1]/ns0:Company[1]" w:storeItemID="{6668398D-A668-4E3E-A5EB-62B293D839F1}"/>
                                               <w:text/>
                                             </w:sdtPr>
+                                            <w:sdtEndPr/>
                                             <w:sdtContent>
                                               <w:r>
                                                 <w:rPr>
@@ -319,6 +288,7 @@
                                               <w:dataBinding w:prefixMappings="xmlns:ns0='http://schemas.microsoft.com/office/2006/coverPageProps' " w:xpath="/ns0:CoverPageProperties[1]/ns0:CompanyAddress[1]" w:storeItemID="{55AF091B-3C7A-41E3-B477-F2FDAA23CFDA}"/>
                                               <w:text/>
                                             </w:sdtPr>
+                                            <w:sdtEndPr/>
                                             <w:sdtContent>
                                               <w:r>
                                                 <w:rPr>
@@ -391,6 +361,7 @@
                                     <w:dataBinding w:prefixMappings="xmlns:ns0='http://purl.org/dc/elements/1.1/' xmlns:ns1='http://schemas.openxmlformats.org/package/2006/metadata/core-properties' " w:xpath="/ns1:coreProperties[1]/ns0:title[1]" w:storeItemID="{6C3C8BC8-F283-45AE-878A-BAB7291924A1}"/>
                                     <w:text/>
                                   </w:sdtPr>
+                                  <w:sdtEndPr/>
                                   <w:sdtContent>
                                     <w:p>
                                       <w:pPr>
@@ -434,6 +405,7 @@
                                     <w:dataBinding w:prefixMappings="xmlns:ns0='http://purl.org/dc/elements/1.1/' xmlns:ns1='http://schemas.openxmlformats.org/package/2006/metadata/core-properties' " w:xpath="/ns1:coreProperties[1]/ns0:subject[1]" w:storeItemID="{6C3C8BC8-F283-45AE-878A-BAB7291924A1}"/>
                                     <w:text/>
                                   </w:sdtPr>
+                                  <w:sdtEndPr/>
                                   <w:sdtContent>
                                     <w:p>
                                       <w:pPr>
@@ -4028,7 +4000,6 @@
           <w:szCs w:val="22"/>
         </w:rPr>
       </w:pPr>
-      <w:bookmarkStart w:id="6" w:name="_GoBack"/>
       <w:r>
         <w:rPr>
           <w:spacing w:val="20"/>
@@ -4106,9 +4077,18 @@
           <w:sz w:val="22"/>
           <w:szCs w:val="22"/>
         </w:rPr>
-        <w:t>Sahith Katukuri – sxk145130</w:t>
-      </w:r>
+        <w:t>Sahith Katuku</w:t>
+      </w:r>
+      <w:bookmarkStart w:id="6" w:name="_GoBack"/>
       <w:bookmarkEnd w:id="6"/>
+      <w:r>
+        <w:rPr>
+          <w:spacing w:val="20"/>
+          <w:sz w:val="22"/>
+          <w:szCs w:val="22"/>
+        </w:rPr>
+        <w:t>ri – sxk145130</w:t>
+      </w:r>
       <w:r>
         <w:br w:type="page"/>
       </w:r>
@@ -4178,6 +4158,7 @@
           <w:id w:val="199903667"/>
           <w:citation/>
         </w:sdtPr>
+        <w:sdtEndPr/>
         <w:sdtContent>
           <w:r>
             <w:rPr>
@@ -5174,25 +5155,7 @@
           <w:sz w:val="22"/>
           <w:szCs w:val="22"/>
         </w:rPr>
-        <w:t xml:space="preserve"> - Remove given directory (The option works like "</w:t>
-      </w:r>
-      <w:proofErr w:type="spellStart"/>
-      <w:r>
-        <w:rPr>
-          <w:spacing w:val="20"/>
-          <w:sz w:val="22"/>
-          <w:szCs w:val="22"/>
-        </w:rPr>
-        <w:t>rm</w:t>
-      </w:r>
-      <w:proofErr w:type="spellEnd"/>
-      <w:r>
-        <w:rPr>
-          <w:spacing w:val="20"/>
-          <w:sz w:val="22"/>
-          <w:szCs w:val="22"/>
-        </w:rPr>
-        <w:t xml:space="preserve"> -r -f" command. So the command will remove the directory even though it is not empty)</w:t>
+        <w:t xml:space="preserve"> - Remove given directory (The option works like "rm -r -f" command. So the command will remove the directory even though it is not empty)</w:t>
       </w:r>
     </w:p>
     <w:p>
@@ -5307,27 +5270,7 @@
           <w:sz w:val="22"/>
           <w:szCs w:val="22"/>
         </w:rPr>
-        <w:t xml:space="preserve"> &lt;</w:t>
-      </w:r>
-      <w:proofErr w:type="spellStart"/>
-      <w:r>
-        <w:rPr>
-          <w:b/>
-          <w:spacing w:val="20"/>
-          <w:sz w:val="22"/>
-          <w:szCs w:val="22"/>
-        </w:rPr>
-        <w:t>filepath</w:t>
-      </w:r>
-      <w:proofErr w:type="spellEnd"/>
-      <w:r>
-        <w:rPr>
-          <w:b/>
-          <w:spacing w:val="20"/>
-          <w:sz w:val="22"/>
-          <w:szCs w:val="22"/>
-        </w:rPr>
-        <w:t>&gt;</w:t>
+        <w:t xml:space="preserve"> &lt;filepath&gt;</w:t>
       </w:r>
       <w:r>
         <w:rPr>
@@ -5496,7 +5439,6 @@
           <w:szCs w:val="22"/>
         </w:rPr>
       </w:pPr>
-      <w:proofErr w:type="spellStart"/>
       <w:r>
         <w:rPr>
           <w:b/>
@@ -5506,7 +5448,6 @@
         </w:rPr>
         <w:t>isFile</w:t>
       </w:r>
-      <w:proofErr w:type="spellEnd"/>
       <w:r>
         <w:rPr>
           <w:spacing w:val="20"/>
@@ -5768,6 +5709,7 @@
           <w:id w:val="1181779485"/>
           <w:citation/>
         </w:sdtPr>
+        <w:sdtEndPr/>
         <w:sdtContent>
           <w:r>
             <w:rPr>
@@ -5846,6 +5788,7 @@
           <w:id w:val="-772316806"/>
           <w:citation/>
         </w:sdtPr>
+        <w:sdtEndPr/>
         <w:sdtContent>
           <w:r>
             <w:rPr>
@@ -5924,6 +5867,7 @@
           <w:id w:val="753702884"/>
           <w:citation/>
         </w:sdtPr>
+        <w:sdtEndPr/>
         <w:sdtContent>
           <w:r>
             <w:rPr>
@@ -7402,7 +7346,6 @@
         </w:rPr>
         <w:t xml:space="preserve">command is then </w:t>
       </w:r>
-      <w:proofErr w:type="gramStart"/>
       <w:r>
         <w:rPr>
           <w:spacing w:val="20"/>
@@ -7417,9 +7360,8 @@
           <w:sz w:val="22"/>
           <w:szCs w:val="22"/>
         </w:rPr>
-        <w:t xml:space="preserve"> and</w:t>
-      </w:r>
-      <w:proofErr w:type="gramEnd"/>
+        <w:t>and</w:t>
+      </w:r>
       <w:r>
         <w:rPr>
           <w:spacing w:val="20"/>
@@ -7685,25 +7627,7 @@
             <w:sz w:val="22"/>
             <w:szCs w:val="22"/>
           </w:rPr>
-          <w:t>com</w:t>
-        </w:r>
-        <w:r>
-          <w:rPr>
-            <w:rStyle w:val="Hyperlink"/>
-            <w:spacing w:val="20"/>
-            <w:sz w:val="22"/>
-            <w:szCs w:val="22"/>
-          </w:rPr>
-          <w:t>m</w:t>
-        </w:r>
-        <w:r>
-          <w:rPr>
-            <w:rStyle w:val="Hyperlink"/>
-            <w:spacing w:val="20"/>
-            <w:sz w:val="22"/>
-            <w:szCs w:val="22"/>
-          </w:rPr>
-          <w:t>ons</w:t>
+          <w:t>commons</w:t>
         </w:r>
       </w:hyperlink>
       <w:r>
@@ -9913,7 +9837,6 @@
         </w:rPr>
         <w:t>Client sends the “</w:t>
       </w:r>
-      <w:proofErr w:type="spellStart"/>
       <w:r>
         <w:rPr>
           <w:b/>
@@ -9921,17 +9844,7 @@
           <w:sz w:val="22"/>
           <w:szCs w:val="22"/>
         </w:rPr>
-        <w:t>rmdir</w:t>
-      </w:r>
-      <w:proofErr w:type="spellEnd"/>
-      <w:r>
-        <w:rPr>
-          <w:b/>
-          <w:spacing w:val="20"/>
-          <w:sz w:val="22"/>
-          <w:szCs w:val="22"/>
-        </w:rPr>
-        <w:t xml:space="preserve"> &lt;file path&gt;</w:t>
+        <w:t>rmdir &lt;file path&gt;</w:t>
       </w:r>
       <w:r>
         <w:rPr>
@@ -11591,6 +11504,7 @@
           <w:id w:val="-549448527"/>
           <w:citation/>
         </w:sdtPr>
+        <w:sdtEndPr/>
         <w:sdtContent>
           <w:r>
             <w:rPr>
@@ -11754,25 +11668,7 @@
           <w:sz w:val="22"/>
           <w:szCs w:val="22"/>
         </w:rPr>
-        <w:t xml:space="preserve"> – Class that reads all the configuration files in the “</w:t>
-      </w:r>
-      <w:proofErr w:type="spellStart"/>
-      <w:r>
-        <w:rPr>
-          <w:spacing w:val="20"/>
-          <w:sz w:val="22"/>
-          <w:szCs w:val="22"/>
-        </w:rPr>
-        <w:t>conf</w:t>
-      </w:r>
-      <w:proofErr w:type="spellEnd"/>
-      <w:r>
-        <w:rPr>
-          <w:spacing w:val="20"/>
-          <w:sz w:val="22"/>
-          <w:szCs w:val="22"/>
-        </w:rPr>
-        <w:t>” folder in the project directory and creates a map for all the properties</w:t>
+        <w:t xml:space="preserve"> – Class that reads all the configuration files in the “conf” folder in the project directory and creates a map for all the properties</w:t>
       </w:r>
     </w:p>
     <w:p>
@@ -12710,7 +12606,6 @@
           <w:szCs w:val="22"/>
         </w:rPr>
       </w:pPr>
-      <w:proofErr w:type="spellStart"/>
       <w:r>
         <w:rPr>
           <w:b/>
@@ -12718,17 +12613,7 @@
           <w:sz w:val="22"/>
           <w:szCs w:val="22"/>
         </w:rPr>
-        <w:t>tst</w:t>
-      </w:r>
-      <w:proofErr w:type="spellEnd"/>
-      <w:r>
-        <w:rPr>
-          <w:b/>
-          <w:spacing w:val="20"/>
-          <w:sz w:val="22"/>
-          <w:szCs w:val="22"/>
-        </w:rPr>
-        <w:t xml:space="preserve"> </w:t>
+        <w:t xml:space="preserve">tst </w:t>
       </w:r>
       <w:r>
         <w:rPr>
@@ -12754,7 +12639,6 @@
           <w:szCs w:val="22"/>
         </w:rPr>
       </w:pPr>
-      <w:proofErr w:type="spellStart"/>
       <w:r>
         <w:rPr>
           <w:b/>
@@ -12762,17 +12646,7 @@
           <w:sz w:val="22"/>
           <w:szCs w:val="22"/>
         </w:rPr>
-        <w:t>conf</w:t>
-      </w:r>
-      <w:proofErr w:type="spellEnd"/>
-      <w:r>
-        <w:rPr>
-          <w:b/>
-          <w:spacing w:val="20"/>
-          <w:sz w:val="22"/>
-          <w:szCs w:val="22"/>
-        </w:rPr>
-        <w:t xml:space="preserve"> </w:t>
+        <w:t xml:space="preserve">conf </w:t>
       </w:r>
       <w:r>
         <w:rPr>
@@ -13510,6 +13384,7 @@
           <w:id w:val="-675114084"/>
           <w:citation/>
         </w:sdtPr>
+        <w:sdtEndPr/>
         <w:sdtContent>
           <w:r>
             <w:rPr>
@@ -13675,23 +13550,13 @@
           <w:szCs w:val="22"/>
         </w:rPr>
       </w:pPr>
-      <w:proofErr w:type="spellStart"/>
-      <w:r>
-        <w:rPr>
-          <w:spacing w:val="20"/>
-          <w:sz w:val="22"/>
-          <w:szCs w:val="22"/>
-        </w:rPr>
-        <w:t>NoMachine</w:t>
-      </w:r>
-      <w:proofErr w:type="spellEnd"/>
-      <w:r>
-        <w:rPr>
-          <w:spacing w:val="20"/>
-          <w:sz w:val="22"/>
-          <w:szCs w:val="22"/>
-        </w:rPr>
-        <w:t xml:space="preserve"> installation file was obtained from the internet</w:t>
+      <w:r>
+        <w:rPr>
+          <w:spacing w:val="20"/>
+          <w:sz w:val="22"/>
+          <w:szCs w:val="22"/>
+        </w:rPr>
+        <w:t>NoMachine installation file was obtained from the internet</w:t>
       </w:r>
       <w:sdt>
         <w:sdtPr>
@@ -13703,6 +13568,7 @@
           <w:id w:val="-1346937189"/>
           <w:citation/>
         </w:sdtPr>
+        <w:sdtEndPr/>
         <w:sdtContent>
           <w:r>
             <w:rPr>
@@ -13798,6 +13664,7 @@
           <w:id w:val="943041226"/>
           <w:citation/>
         </w:sdtPr>
+        <w:sdtEndPr/>
         <w:sdtContent>
           <w:r>
             <w:rPr>
@@ -13924,6 +13791,7 @@
           <w:id w:val="1508406634"/>
           <w:citation/>
         </w:sdtPr>
+        <w:sdtEndPr/>
         <w:sdtContent>
           <w:r>
             <w:rPr>
@@ -14244,25 +14112,7 @@
           <w:sz w:val="22"/>
           <w:szCs w:val="22"/>
         </w:rPr>
-        <w:t xml:space="preserve">These jars were then transferred to the desired cluster machines along with </w:t>
-      </w:r>
-      <w:proofErr w:type="spellStart"/>
-      <w:r>
-        <w:rPr>
-          <w:spacing w:val="20"/>
-          <w:sz w:val="22"/>
-          <w:szCs w:val="22"/>
-        </w:rPr>
-        <w:t>conf</w:t>
-      </w:r>
-      <w:proofErr w:type="spellEnd"/>
-      <w:r>
-        <w:rPr>
-          <w:spacing w:val="20"/>
-          <w:sz w:val="22"/>
-          <w:szCs w:val="22"/>
-        </w:rPr>
-        <w:t>, data and logs folder</w:t>
+        <w:t>These jars were then transferred to the desired cluster machines along with conf, data and logs folder</w:t>
       </w:r>
     </w:p>
     <w:p>
@@ -14382,43 +14232,7 @@
           <w:sz w:val="22"/>
           <w:szCs w:val="22"/>
         </w:rPr>
-        <w:t xml:space="preserve">The configuration for master server is in </w:t>
-      </w:r>
-      <w:proofErr w:type="spellStart"/>
-      <w:r>
-        <w:rPr>
-          <w:spacing w:val="20"/>
-          <w:sz w:val="22"/>
-          <w:szCs w:val="22"/>
-        </w:rPr>
-        <w:t>conf</w:t>
-      </w:r>
-      <w:proofErr w:type="spellEnd"/>
-      <w:r>
-        <w:rPr>
-          <w:spacing w:val="20"/>
-          <w:sz w:val="22"/>
-          <w:szCs w:val="22"/>
-        </w:rPr>
-        <w:t xml:space="preserve"> folder under the file </w:t>
-      </w:r>
-      <w:proofErr w:type="spellStart"/>
-      <w:r>
-        <w:rPr>
-          <w:spacing w:val="20"/>
-          <w:sz w:val="22"/>
-          <w:szCs w:val="22"/>
-        </w:rPr>
-        <w:t>masternode.conf</w:t>
-      </w:r>
-      <w:proofErr w:type="spellEnd"/>
-      <w:r>
-        <w:rPr>
-          <w:spacing w:val="20"/>
-          <w:sz w:val="22"/>
-          <w:szCs w:val="22"/>
-        </w:rPr>
-        <w:t>.</w:t>
+        <w:t>The configuration for master server is in conf folder under the file masternode.conf.</w:t>
       </w:r>
     </w:p>
     <w:p>
@@ -14442,36 +14256,8 @@
           <w:sz w:val="22"/>
           <w:szCs w:val="22"/>
         </w:rPr>
-        <w:t xml:space="preserve">For the Ceph configuration, the MDS server configuration is in </w:t>
-      </w:r>
-      <w:proofErr w:type="spellStart"/>
-      <w:r>
-        <w:rPr>
-          <w:spacing w:val="20"/>
-          <w:sz w:val="22"/>
-          <w:szCs w:val="22"/>
-        </w:rPr>
-        <w:t>conf</w:t>
-      </w:r>
-      <w:proofErr w:type="spellEnd"/>
-      <w:r>
-        <w:rPr>
-          <w:spacing w:val="20"/>
-          <w:sz w:val="22"/>
-          <w:szCs w:val="22"/>
-        </w:rPr>
-        <w:t xml:space="preserve"> folder under file </w:t>
-      </w:r>
-      <w:proofErr w:type="spellStart"/>
-      <w:r>
-        <w:rPr>
-          <w:spacing w:val="20"/>
-          <w:sz w:val="22"/>
-          <w:szCs w:val="22"/>
-        </w:rPr>
-        <w:t>mds.conf</w:t>
-      </w:r>
-      <w:proofErr w:type="spellEnd"/>
+        <w:t>For the Ceph configuration, the MDS server configuration is in conf folder under file mds.conf</w:t>
+      </w:r>
     </w:p>
     <w:p>
       <w:pPr>
@@ -14494,25 +14280,7 @@
           <w:sz w:val="22"/>
           <w:szCs w:val="22"/>
         </w:rPr>
-        <w:t xml:space="preserve">For the logging configuration, check the configuration in the </w:t>
-      </w:r>
-      <w:proofErr w:type="spellStart"/>
-      <w:r>
-        <w:rPr>
-          <w:spacing w:val="20"/>
-          <w:sz w:val="22"/>
-          <w:szCs w:val="22"/>
-        </w:rPr>
-        <w:t>conf</w:t>
-      </w:r>
-      <w:proofErr w:type="spellEnd"/>
-      <w:r>
-        <w:rPr>
-          <w:spacing w:val="20"/>
-          <w:sz w:val="22"/>
-          <w:szCs w:val="22"/>
-        </w:rPr>
-        <w:t xml:space="preserve"> folder under the file log4j.properties</w:t>
+        <w:t>For the logging configuration, check the configuration in the conf folder under the file log4j.properties</w:t>
       </w:r>
     </w:p>
     <w:p>
@@ -14632,36 +14400,8 @@
           <w:sz w:val="22"/>
           <w:szCs w:val="22"/>
         </w:rPr>
-        <w:t xml:space="preserve">For the client configuration, check the configuration in the </w:t>
-      </w:r>
-      <w:proofErr w:type="spellStart"/>
-      <w:r>
-        <w:rPr>
-          <w:spacing w:val="20"/>
-          <w:sz w:val="22"/>
-          <w:szCs w:val="22"/>
-        </w:rPr>
-        <w:t>conf</w:t>
-      </w:r>
-      <w:proofErr w:type="spellEnd"/>
-      <w:r>
-        <w:rPr>
-          <w:spacing w:val="20"/>
-          <w:sz w:val="22"/>
-          <w:szCs w:val="22"/>
-        </w:rPr>
-        <w:t xml:space="preserve"> folder under the file </w:t>
-      </w:r>
-      <w:proofErr w:type="spellStart"/>
-      <w:r>
-        <w:rPr>
-          <w:spacing w:val="20"/>
-          <w:sz w:val="22"/>
-          <w:szCs w:val="22"/>
-        </w:rPr>
-        <w:t>client.conf</w:t>
-      </w:r>
-      <w:proofErr w:type="spellEnd"/>
+        <w:t>For the client configuration, check the configuration in the conf folder under the file client.conf</w:t>
+      </w:r>
     </w:p>
     <w:p>
       <w:pPr>
@@ -14684,25 +14424,7 @@
           <w:sz w:val="22"/>
           <w:szCs w:val="22"/>
         </w:rPr>
-        <w:t xml:space="preserve">For the logging configuration, check the configuration in the </w:t>
-      </w:r>
-      <w:proofErr w:type="spellStart"/>
-      <w:r>
-        <w:rPr>
-          <w:spacing w:val="20"/>
-          <w:sz w:val="22"/>
-          <w:szCs w:val="22"/>
-        </w:rPr>
-        <w:t>conf</w:t>
-      </w:r>
-      <w:proofErr w:type="spellEnd"/>
-      <w:r>
-        <w:rPr>
-          <w:spacing w:val="20"/>
-          <w:sz w:val="22"/>
-          <w:szCs w:val="22"/>
-        </w:rPr>
-        <w:t xml:space="preserve"> folder under the file log4j.properties</w:t>
+        <w:t>For the logging configuration, check the configuration in the conf folder under the file log4j.properties</w:t>
       </w:r>
     </w:p>
     <w:p>
@@ -14798,18 +14520,8 @@
           <w:sz w:val="22"/>
           <w:szCs w:val="22"/>
         </w:rPr>
-        <w:t xml:space="preserve">To observe the output of the master, check master logs at the logs folder under the file </w:t>
-      </w:r>
-      <w:proofErr w:type="spellStart"/>
-      <w:r>
-        <w:rPr>
-          <w:spacing w:val="20"/>
-          <w:sz w:val="22"/>
-          <w:szCs w:val="22"/>
-        </w:rPr>
-        <w:t>master.log.out</w:t>
-      </w:r>
-      <w:proofErr w:type="spellEnd"/>
+        <w:t>To observe the output of the master, check master logs at the logs folder under the file master.log.out</w:t>
+      </w:r>
     </w:p>
     <w:p>
       <w:pPr>
@@ -14832,18 +14544,8 @@
           <w:sz w:val="22"/>
           <w:szCs w:val="22"/>
         </w:rPr>
-        <w:t xml:space="preserve">To observe the output of the client, check master logs at the logs folder under the file </w:t>
-      </w:r>
-      <w:proofErr w:type="spellStart"/>
-      <w:r>
-        <w:rPr>
-          <w:spacing w:val="20"/>
-          <w:sz w:val="22"/>
-          <w:szCs w:val="22"/>
-        </w:rPr>
-        <w:t>client.log.out</w:t>
-      </w:r>
-      <w:proofErr w:type="spellEnd"/>
+        <w:t>To observe the output of the client, check master logs at the logs folder under the file client.log.out</w:t>
+      </w:r>
     </w:p>
     <w:p>
       <w:pPr>
@@ -14874,25 +14576,7 @@
           <w:sz w:val="22"/>
           <w:szCs w:val="22"/>
         </w:rPr>
-        <w:t xml:space="preserve">there is a need to send specific commands by user interaction, change the desired client`s code to taking System.in instead of a file in the </w:t>
-      </w:r>
-      <w:proofErr w:type="spellStart"/>
-      <w:r>
-        <w:rPr>
-          <w:spacing w:val="20"/>
-          <w:sz w:val="22"/>
-          <w:szCs w:val="22"/>
-        </w:rPr>
-        <w:t>executeCommands</w:t>
-      </w:r>
-      <w:proofErr w:type="spellEnd"/>
-      <w:r>
-        <w:rPr>
-          <w:spacing w:val="20"/>
-          <w:sz w:val="22"/>
-          <w:szCs w:val="22"/>
-        </w:rPr>
-        <w:t xml:space="preserve"> method.</w:t>
+        <w:t>there is a need to send specific commands by user interaction, change the desired client`s code to taking System.in instead of a file in the executeCommands method.</w:t>
       </w:r>
     </w:p>
     <w:p>
@@ -15232,14 +14916,12 @@
           <w:spacing w:val="20"/>
         </w:rPr>
       </w:pPr>
-      <w:proofErr w:type="spellStart"/>
       <w:r>
         <w:rPr>
           <w:spacing w:val="20"/>
         </w:rPr>
         <w:t>Jayakarthigayan</w:t>
       </w:r>
-      <w:proofErr w:type="spellEnd"/>
     </w:p>
     <w:p>
       <w:pPr>
@@ -15432,14 +15114,12 @@
           <w:spacing w:val="20"/>
         </w:rPr>
       </w:pPr>
-      <w:proofErr w:type="spellStart"/>
       <w:r>
         <w:rPr>
           <w:spacing w:val="20"/>
         </w:rPr>
         <w:t>Ketan</w:t>
       </w:r>
-      <w:proofErr w:type="spellEnd"/>
     </w:p>
     <w:p>
       <w:pPr>
@@ -15648,14 +15328,12 @@
           <w:spacing w:val="20"/>
         </w:rPr>
       </w:pPr>
-      <w:proofErr w:type="spellStart"/>
       <w:r>
         <w:rPr>
           <w:spacing w:val="20"/>
         </w:rPr>
         <w:t>Sahith</w:t>
       </w:r>
-      <w:proofErr w:type="spellEnd"/>
     </w:p>
     <w:p>
       <w:pPr>
@@ -15835,14 +15513,12 @@
           <w:spacing w:val="20"/>
         </w:rPr>
       </w:pPr>
-      <w:proofErr w:type="spellStart"/>
       <w:r>
         <w:rPr>
           <w:spacing w:val="20"/>
         </w:rPr>
         <w:t>Jayakarthigayan</w:t>
       </w:r>
-      <w:proofErr w:type="spellEnd"/>
     </w:p>
     <w:p>
       <w:pPr>
@@ -15858,14 +15534,12 @@
           <w:spacing w:val="20"/>
         </w:rPr>
       </w:pPr>
-      <w:proofErr w:type="spellStart"/>
       <w:r>
         <w:rPr>
           <w:spacing w:val="20"/>
         </w:rPr>
         <w:t>Ketan</w:t>
       </w:r>
-      <w:proofErr w:type="spellEnd"/>
     </w:p>
     <w:p>
       <w:pPr>
@@ -15881,14 +15555,12 @@
           <w:spacing w:val="20"/>
         </w:rPr>
       </w:pPr>
-      <w:proofErr w:type="spellStart"/>
       <w:r>
         <w:rPr>
           <w:spacing w:val="20"/>
         </w:rPr>
         <w:t>Sahith</w:t>
       </w:r>
-      <w:proofErr w:type="spellEnd"/>
     </w:p>
     <w:p/>
     <w:p>
@@ -16854,6 +16526,7 @@
             <w:dataBinding w:prefixMappings="xmlns:ns0='http://purl.org/dc/elements/1.1/' xmlns:ns1='http://schemas.openxmlformats.org/package/2006/metadata/core-properties' " w:xpath="/ns1:coreProperties[1]/ns0:creator[1]" w:storeItemID="{6C3C8BC8-F283-45AE-878A-BAB7291924A1}"/>
             <w:text/>
           </w:sdtPr>
+          <w:sdtEndPr/>
           <w:sdtContent>
             <w:p>
               <w:pPr>
@@ -16916,7 +16589,7 @@
               <w:noProof/>
               <w:color w:val="FFFFFF" w:themeColor="background1"/>
             </w:rPr>
-            <w:t>20</w:t>
+            <w:t>1</w:t>
           </w:r>
           <w:r>
             <w:rPr>
@@ -17061,6 +16734,7 @@
           <w:dataBinding w:prefixMappings="xmlns:ns0='http://purl.org/dc/elements/1.1/' xmlns:ns1='http://schemas.openxmlformats.org/package/2006/metadata/core-properties' " w:xpath="/ns1:coreProperties[1]/ns0:title[1]" w:storeItemID="{6C3C8BC8-F283-45AE-878A-BAB7291924A1}"/>
           <w:text/>
         </w:sdtPr>
+        <w:sdtEndPr/>
         <w:sdtContent>
           <w:tc>
             <w:tcPr>
@@ -17117,6 +16791,7 @@
             <w:calendar w:val="gregorian"/>
           </w:date>
         </w:sdtPr>
+        <w:sdtEndPr/>
         <w:sdtContent>
           <w:tc>
             <w:tcPr>
@@ -21545,8 +21220,9 @@
     <w:panose1 w:val="020B0502040204020203"/>
     <w:charset w:val="00"/>
     <w:family w:val="swiss"/>
+    <w:notTrueType/>
     <w:pitch w:val="variable"/>
-    <w:sig w:usb0="E4002EFF" w:usb1="C000E47F" w:usb2="00000009" w:usb3="00000000" w:csb0="000001FF" w:csb1="00000000"/>
+    <w:sig w:usb0="00000003" w:usb1="00000000" w:usb2="00000000" w:usb3="00000000" w:csb0="00000001" w:csb1="00000000"/>
   </w:font>
 </w:fonts>
 </file>
@@ -21576,6 +21252,7 @@
     <w:rsid w:val="0062328B"/>
     <w:rsid w:val="0067579F"/>
     <w:rsid w:val="00752892"/>
+    <w:rsid w:val="00767342"/>
     <w:rsid w:val="007C577C"/>
     <w:rsid w:val="00834036"/>
     <w:rsid w:val="008A605C"/>
@@ -22768,7 +22445,7 @@
 </file>
 
 <file path=customXml/itemProps2.xml><?xml version="1.0" encoding="utf-8"?>
-<ds:datastoreItem xmlns:ds="http://schemas.openxmlformats.org/officeDocument/2006/customXml" ds:itemID="{7A9F84D5-3B46-4636-8B94-BB72F555A0E4}">
+<ds:datastoreItem xmlns:ds="http://schemas.openxmlformats.org/officeDocument/2006/customXml" ds:itemID="{6092BE63-09D4-45C0-A614-458F49F43C5D}">
   <ds:schemaRefs>
     <ds:schemaRef ds:uri="http://schemas.openxmlformats.org/officeDocument/2006/bibliography"/>
   </ds:schemaRefs>

</xml_diff>